<commit_message>
Updated to UVVM v2021.11.21 - Please see CHANGES.TXT for details.
</commit_message>
<xml_diff>
--- a/bitvis_vip_scoreboard/doc/Generic_Scoreboard_QuickRef.docx
+++ b/bitvis_vip_scoreboard/doc/Generic_Scoreboard_QuickRef.docx
@@ -9847,7 +9847,7 @@
           </mc:Choice>
           <mc:Fallback>
             <w:pict>
-              <v:shape w14:anchorId="0CFA253C" id="Tekstboks 2" o:spid="_x0000_s1029" type="#_x0000_t202" style="position:absolute;margin-left:413.2pt;margin-top:345.25pt;width:381.9pt;height:97.05pt;z-index:251680256;visibility:visible;mso-wrap-style:square;mso-width-percent:0;mso-height-percent:0;mso-wrap-distance-left:9pt;mso-wrap-distance-top:3.6pt;mso-wrap-distance-right:9pt;mso-wrap-distance-bottom:3.6pt;mso-position-horizontal:absolute;mso-position-horizontal-relative:page;mso-position-vertical:absolute;mso-position-vertical-relative:text;mso-width-percent:0;mso-height-percent:0;mso-width-relative:margin;mso-height-relative:margin;v-text-anchor:top" o:gfxdata="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" stroked="f">
+              <v:shape w14:anchorId="0CFA253C" id="Tekstboks 2" o:spid="_x0000_s1029" type="#_x0000_t202" style="position:absolute;margin-left:413.2pt;margin-top:345.25pt;width:381.9pt;height:97.05pt;z-index:251680256;visibility:visible;mso-wrap-style:square;mso-width-percent:0;mso-height-percent:0;mso-wrap-distance-left:9pt;mso-wrap-distance-top:3.6pt;mso-wrap-distance-right:9pt;mso-wrap-distance-bottom:3.6pt;mso-position-horizontal:absolute;mso-position-horizontal-relative:page;mso-position-vertical:absolute;mso-position-vertical-relative:text;mso-width-percent:0;mso-height-percent:0;mso-width-relative:margin;mso-height-relative:margin;v-text-anchor:top" o:gfxdata="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" stroked="f">
                 <v:textbox>
                   <w:txbxContent>
                     <w:p>
@@ -10093,7 +10093,7 @@
           </mc:Choice>
           <mc:Fallback>
             <w:pict>
-              <v:shape w14:anchorId="5700E68B" id="Text Box 21" o:spid="_x0000_s1030" type="#_x0000_t202" style="position:absolute;margin-left:0;margin-top:-26.2pt;width:322.4pt;height:57.6pt;z-index:251675136;visibility:visible;mso-wrap-style:square;mso-width-percent:0;mso-height-percent:0;mso-wrap-distance-left:9pt;mso-wrap-distance-top:3.6pt;mso-wrap-distance-right:9pt;mso-wrap-distance-bottom:3.6pt;mso-position-horizontal:left;mso-position-horizontal-relative:margin;mso-position-vertical:absolute;mso-position-vertical-relative:margin;mso-width-percent:0;mso-height-percent:0;mso-width-relative:margin;mso-height-relative:margin;v-text-anchor:top" o:gfxdata="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" strokecolor="white">
+              <v:shape w14:anchorId="5700E68B" id="Text Box 21" o:spid="_x0000_s1030" type="#_x0000_t202" style="position:absolute;margin-left:0;margin-top:-26.2pt;width:322.4pt;height:57.6pt;z-index:251675136;visibility:visible;mso-wrap-style:square;mso-width-percent:0;mso-height-percent:0;mso-wrap-distance-left:9pt;mso-wrap-distance-top:3.6pt;mso-wrap-distance-right:9pt;mso-wrap-distance-bottom:3.6pt;mso-position-horizontal:left;mso-position-horizontal-relative:margin;mso-position-vertical:absolute;mso-position-vertical-relative:margin;mso-width-percent:0;mso-height-percent:0;mso-width-relative:margin;mso-height-relative:margin;v-text-anchor:top" o:gfxdata="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" strokecolor="white">
                 <v:textbox>
                   <w:txbxContent>
                     <w:p>
@@ -15126,51 +15126,7 @@
                           <w:szCs w:val="18"/>
                           <w:lang w:val="en-US"/>
                         </w:rPr>
-                        <w:t xml:space="preserve">In the </w:t>
-                      </w:r>
-                      <w:proofErr w:type="spellStart"/>
-                      <w:r>
-                        <w:rPr>
-                          <w:rFonts w:cs="Helvetica"/>
-                          <w:color w:val="000000" w:themeColor="text1"/>
-                          <w:sz w:val="18"/>
-                          <w:szCs w:val="18"/>
-                          <w:lang w:val="en-US"/>
-                        </w:rPr>
-                        <w:t>predefined_sb.vhd</w:t>
-                      </w:r>
-                      <w:proofErr w:type="spellEnd"/>
-                      <w:r>
-                        <w:rPr>
-                          <w:rFonts w:cs="Helvetica"/>
-                          <w:color w:val="000000" w:themeColor="text1"/>
-                          <w:sz w:val="18"/>
-                          <w:szCs w:val="18"/>
-                          <w:lang w:val="en-US"/>
-                        </w:rPr>
-                        <w:t xml:space="preserve"> file there is a </w:t>
-                      </w:r>
-                      <w:proofErr w:type="spellStart"/>
-                      <w:r>
-                        <w:rPr>
-                          <w:rFonts w:cs="Helvetica"/>
-                          <w:color w:val="000000" w:themeColor="text1"/>
-                          <w:sz w:val="18"/>
-                          <w:szCs w:val="18"/>
-                          <w:lang w:val="en-US"/>
-                        </w:rPr>
-                        <w:t>slv</w:t>
-                      </w:r>
-                      <w:proofErr w:type="spellEnd"/>
-                      <w:r>
-                        <w:rPr>
-                          <w:rFonts w:cs="Helvetica"/>
-                          <w:color w:val="000000" w:themeColor="text1"/>
-                          <w:sz w:val="18"/>
-                          <w:szCs w:val="18"/>
-                          <w:lang w:val="en-US"/>
-                        </w:rPr>
-                        <w:t xml:space="preserve"> and an integer predefined scoreboard, and s</w:t>
+                        <w:t>In the predefined_sb.vhd file there is a slv and an integer predefined scoreboard, and s</w:t>
                       </w:r>
                       <w:r>
                         <w:rPr>
@@ -15490,7 +15446,6 @@
                         </w:rPr>
                         <w:t xml:space="preserve">package </w:t>
                       </w:r>
-                      <w:proofErr w:type="spellStart"/>
                       <w:r>
                         <w:rPr>
                           <w:rFonts w:ascii="Consolas" w:hAnsi="Consolas"/>
@@ -15500,7 +15455,6 @@
                         </w:rPr>
                         <w:t>slv_sb_pkg</w:t>
                       </w:r>
-                      <w:proofErr w:type="spellEnd"/>
                       <w:r>
                         <w:rPr>
                           <w:rFonts w:ascii="Consolas" w:hAnsi="Consolas"/>
@@ -15508,129 +15462,7 @@
                           <w:szCs w:val="14"/>
                           <w:lang w:val="en-US"/>
                         </w:rPr>
-                        <w:t xml:space="preserve"> is new </w:t>
-                      </w:r>
-                      <w:proofErr w:type="spellStart"/>
-                      <w:r>
-                        <w:rPr>
-                          <w:rFonts w:ascii="Consolas" w:hAnsi="Consolas"/>
-                          <w:sz w:val="14"/>
-                          <w:szCs w:val="14"/>
-                          <w:lang w:val="en-US"/>
-                        </w:rPr>
-                        <w:t>bitvis_vip_</w:t>
-                      </w:r>
-                      <w:proofErr w:type="gramStart"/>
-                      <w:r>
-                        <w:rPr>
-                          <w:rFonts w:ascii="Consolas" w:hAnsi="Consolas"/>
-                          <w:sz w:val="14"/>
-                          <w:szCs w:val="14"/>
-                          <w:lang w:val="en-US"/>
-                        </w:rPr>
-                        <w:t>scoreboard.generic</w:t>
-                      </w:r>
-                      <w:proofErr w:type="gramEnd"/>
-                      <w:r>
-                        <w:rPr>
-                          <w:rFonts w:ascii="Consolas" w:hAnsi="Consolas"/>
-                          <w:sz w:val="14"/>
-                          <w:szCs w:val="14"/>
-                          <w:lang w:val="en-US"/>
-                        </w:rPr>
-                        <w:t>_sb_pkg</w:t>
-                      </w:r>
-                      <w:proofErr w:type="spellEnd"/>
-                    </w:p>
-                    <w:p>
-                      <w:pPr>
-                        <w:ind w:left="-144"/>
-                        <w:rPr>
-                          <w:rFonts w:ascii="Consolas" w:hAnsi="Consolas"/>
-                          <w:sz w:val="14"/>
-                          <w:szCs w:val="14"/>
-                          <w:lang w:val="en-US"/>
-                        </w:rPr>
-                      </w:pPr>
-                      <w:r>
-                        <w:rPr>
-                          <w:rFonts w:ascii="Consolas" w:hAnsi="Consolas"/>
-                          <w:sz w:val="14"/>
-                          <w:szCs w:val="14"/>
-                          <w:lang w:val="en-US"/>
-                        </w:rPr>
-                        <w:t xml:space="preserve">   generic </w:t>
-                      </w:r>
-                      <w:proofErr w:type="gramStart"/>
-                      <w:r>
-                        <w:rPr>
-                          <w:rFonts w:ascii="Consolas" w:hAnsi="Consolas"/>
-                          <w:sz w:val="14"/>
-                          <w:szCs w:val="14"/>
-                          <w:lang w:val="en-US"/>
-                        </w:rPr>
-                        <w:t>map(</w:t>
-                      </w:r>
-                      <w:proofErr w:type="spellStart"/>
-                      <w:proofErr w:type="gramEnd"/>
-                      <w:r>
-                        <w:rPr>
-                          <w:rFonts w:ascii="Consolas" w:hAnsi="Consolas"/>
-                          <w:sz w:val="14"/>
-                          <w:szCs w:val="14"/>
-                          <w:lang w:val="en-US"/>
-                        </w:rPr>
-                        <w:t>t_element</w:t>
-                      </w:r>
-                      <w:proofErr w:type="spellEnd"/>
-                      <w:r>
-                        <w:rPr>
-                          <w:rFonts w:ascii="Consolas" w:hAnsi="Consolas"/>
-                          <w:sz w:val="14"/>
-                          <w:szCs w:val="14"/>
-                          <w:lang w:val="en-US"/>
-                        </w:rPr>
-                        <w:t xml:space="preserve">         =&gt; </w:t>
-                      </w:r>
-                      <w:proofErr w:type="spellStart"/>
-                      <w:r>
-                        <w:rPr>
-                          <w:rFonts w:ascii="Consolas" w:hAnsi="Consolas"/>
-                          <w:sz w:val="14"/>
-                          <w:szCs w:val="14"/>
-                          <w:lang w:val="en-US"/>
-                        </w:rPr>
-                        <w:t>std_logic_vector</w:t>
-                      </w:r>
-                      <w:proofErr w:type="spellEnd"/>
-                      <w:r>
-                        <w:rPr>
-                          <w:rFonts w:ascii="Consolas" w:hAnsi="Consolas"/>
-                          <w:sz w:val="14"/>
-                          <w:szCs w:val="14"/>
-                          <w:lang w:val="en-US"/>
-                        </w:rPr>
-                        <w:t xml:space="preserve">(7 </w:t>
-                      </w:r>
-                      <w:proofErr w:type="spellStart"/>
-                      <w:r>
-                        <w:rPr>
-                          <w:rFonts w:ascii="Consolas" w:hAnsi="Consolas"/>
-                          <w:sz w:val="14"/>
-                          <w:szCs w:val="14"/>
-                          <w:lang w:val="en-US"/>
-                        </w:rPr>
-                        <w:t>downto</w:t>
-                      </w:r>
-                      <w:proofErr w:type="spellEnd"/>
-                      <w:r>
-                        <w:rPr>
-                          <w:rFonts w:ascii="Consolas" w:hAnsi="Consolas"/>
-                          <w:sz w:val="14"/>
-                          <w:szCs w:val="14"/>
-                          <w:lang w:val="en-US"/>
-                        </w:rPr>
-                        <w:t xml:space="preserve"> 0),</w:t>
+                        <w:t xml:space="preserve"> is new bitvis_vip_scoreboard.generic_sb_pkg</w:t>
                       </w:r>
                     </w:p>
                     <w:p>
@@ -15650,47 +15482,7 @@
                           <w:szCs w:val="14"/>
                           <w:lang w:val="en-US"/>
                         </w:rPr>
-                        <w:t xml:space="preserve">               </w:t>
-                      </w:r>
-                      <w:proofErr w:type="spellStart"/>
-                      <w:r>
-                        <w:rPr>
-                          <w:rFonts w:ascii="Consolas" w:hAnsi="Consolas"/>
-                          <w:sz w:val="14"/>
-                          <w:szCs w:val="14"/>
-                          <w:lang w:val="en-US"/>
-                        </w:rPr>
-                        <w:t>element_match</w:t>
-                      </w:r>
-                      <w:proofErr w:type="spellEnd"/>
-                      <w:r>
-                        <w:rPr>
-                          <w:rFonts w:ascii="Consolas" w:hAnsi="Consolas"/>
-                          <w:sz w:val="14"/>
-                          <w:szCs w:val="14"/>
-                          <w:lang w:val="en-US"/>
-                        </w:rPr>
-                        <w:t xml:space="preserve">     =&gt; </w:t>
-                      </w:r>
-                      <w:proofErr w:type="spellStart"/>
-                      <w:r>
-                        <w:rPr>
-                          <w:rFonts w:ascii="Consolas" w:hAnsi="Consolas"/>
-                          <w:sz w:val="14"/>
-                          <w:szCs w:val="14"/>
-                          <w:lang w:val="en-US"/>
-                        </w:rPr>
-                        <w:t>std_match</w:t>
-                      </w:r>
-                      <w:proofErr w:type="spellEnd"/>
-                      <w:r>
-                        <w:rPr>
-                          <w:rFonts w:ascii="Consolas" w:hAnsi="Consolas"/>
-                          <w:sz w:val="14"/>
-                          <w:szCs w:val="14"/>
-                          <w:lang w:val="en-US"/>
-                        </w:rPr>
-                        <w:t>,</w:t>
+                        <w:t xml:space="preserve">   generic map(t_element         =&gt; std_logic_vector(7 downto 0),</w:t>
                       </w:r>
                     </w:p>
                     <w:p>
@@ -15710,47 +15502,7 @@
                           <w:szCs w:val="14"/>
                           <w:lang w:val="en-US"/>
                         </w:rPr>
-                        <w:t xml:space="preserve">               </w:t>
-                      </w:r>
-                      <w:proofErr w:type="spellStart"/>
-                      <w:r>
-                        <w:rPr>
-                          <w:rFonts w:ascii="Consolas" w:hAnsi="Consolas"/>
-                          <w:sz w:val="14"/>
-                          <w:szCs w:val="14"/>
-                          <w:lang w:val="en-US"/>
-                        </w:rPr>
-                        <w:t>to_string_element</w:t>
-                      </w:r>
-                      <w:proofErr w:type="spellEnd"/>
-                      <w:r>
-                        <w:rPr>
-                          <w:rFonts w:ascii="Consolas" w:hAnsi="Consolas"/>
-                          <w:sz w:val="14"/>
-                          <w:szCs w:val="14"/>
-                          <w:lang w:val="en-US"/>
-                        </w:rPr>
-                        <w:t xml:space="preserve"> =&gt; </w:t>
-                      </w:r>
-                      <w:proofErr w:type="spellStart"/>
-                      <w:r>
-                        <w:rPr>
-                          <w:rFonts w:ascii="Consolas" w:hAnsi="Consolas"/>
-                          <w:sz w:val="14"/>
-                          <w:szCs w:val="14"/>
-                          <w:lang w:val="en-US"/>
-                        </w:rPr>
-                        <w:t>to_string</w:t>
-                      </w:r>
-                      <w:proofErr w:type="spellEnd"/>
-                      <w:r>
-                        <w:rPr>
-                          <w:rFonts w:ascii="Consolas" w:hAnsi="Consolas"/>
-                          <w:sz w:val="14"/>
-                          <w:szCs w:val="14"/>
-                          <w:lang w:val="en-US"/>
-                        </w:rPr>
-                        <w:t>,</w:t>
+                        <w:t xml:space="preserve">               element_match     =&gt; std_match,</w:t>
                       </w:r>
                     </w:p>
                     <w:p>
@@ -15770,47 +15522,7 @@
                           <w:szCs w:val="14"/>
                           <w:lang w:val="en-US"/>
                         </w:rPr>
-                        <w:t xml:space="preserve">               </w:t>
-                      </w:r>
-                      <w:proofErr w:type="spellStart"/>
-                      <w:r>
-                        <w:rPr>
-                          <w:rFonts w:ascii="Consolas" w:hAnsi="Consolas"/>
-                          <w:sz w:val="14"/>
-                          <w:szCs w:val="14"/>
-                          <w:lang w:val="en-US"/>
-                        </w:rPr>
-                        <w:t>sb_config_default</w:t>
-                      </w:r>
-                      <w:proofErr w:type="spellEnd"/>
-                      <w:r>
-                        <w:rPr>
-                          <w:rFonts w:ascii="Consolas" w:hAnsi="Consolas"/>
-                          <w:sz w:val="14"/>
-                          <w:szCs w:val="14"/>
-                          <w:lang w:val="en-US"/>
-                        </w:rPr>
-                        <w:t xml:space="preserve"> =&gt; </w:t>
-                      </w:r>
-                      <w:proofErr w:type="spellStart"/>
-                      <w:r>
-                        <w:rPr>
-                          <w:rFonts w:ascii="Consolas" w:hAnsi="Consolas"/>
-                          <w:sz w:val="14"/>
-                          <w:szCs w:val="14"/>
-                          <w:lang w:val="en-US"/>
-                        </w:rPr>
-                        <w:t>C_SLV_SB_CONFIG_DEFAULT</w:t>
-                      </w:r>
-                      <w:proofErr w:type="spellEnd"/>
-                      <w:r>
-                        <w:rPr>
-                          <w:rFonts w:ascii="Consolas" w:hAnsi="Consolas"/>
-                          <w:sz w:val="14"/>
-                          <w:szCs w:val="14"/>
-                          <w:lang w:val="en-US"/>
-                        </w:rPr>
-                        <w:t>);</w:t>
+                        <w:t xml:space="preserve">               to_string_element =&gt; to_string,</w:t>
                       </w:r>
                     </w:p>
                     <w:p>
@@ -15830,9 +15542,19 @@
                           <w:szCs w:val="14"/>
                           <w:lang w:val="en-US"/>
                         </w:rPr>
-                        <w:t xml:space="preserve">   use </w:t>
+                        <w:t xml:space="preserve">               sb_config_default =&gt; C_SLV_SB_CONFIG_DEFAULT);</w:t>
                       </w:r>
-                      <w:proofErr w:type="spellStart"/>
+                    </w:p>
+                    <w:p>
+                      <w:pPr>
+                        <w:ind w:left="-144"/>
+                        <w:rPr>
+                          <w:rFonts w:ascii="Consolas" w:hAnsi="Consolas"/>
+                          <w:sz w:val="14"/>
+                          <w:szCs w:val="14"/>
+                          <w:lang w:val="en-US"/>
+                        </w:rPr>
+                      </w:pPr>
                       <w:r>
                         <w:rPr>
                           <w:rFonts w:ascii="Consolas" w:hAnsi="Consolas"/>
@@ -15840,17 +15562,7 @@
                           <w:szCs w:val="14"/>
                           <w:lang w:val="en-US"/>
                         </w:rPr>
-                        <w:t>slv_sb_pkg.all</w:t>
-                      </w:r>
-                      <w:proofErr w:type="spellEnd"/>
-                      <w:r>
-                        <w:rPr>
-                          <w:rFonts w:ascii="Consolas" w:hAnsi="Consolas"/>
-                          <w:sz w:val="14"/>
-                          <w:szCs w:val="14"/>
-                          <w:lang w:val="en-US"/>
-                        </w:rPr>
-                        <w:t>;</w:t>
+                        <w:t xml:space="preserve">   use slv_sb_pkg.all;</w:t>
                       </w:r>
                     </w:p>
                     <w:p>
@@ -15871,9 +15583,8 @@
                           <w:szCs w:val="14"/>
                           <w:lang w:val="en-US"/>
                         </w:rPr>
-                        <w:t xml:space="preserve">   shared variable </w:t>
+                        <w:t xml:space="preserve">   shared variable slv_sb :</w:t>
                       </w:r>
-                      <w:proofErr w:type="spellStart"/>
                       <w:r>
                         <w:rPr>
                           <w:rFonts w:ascii="Consolas" w:hAnsi="Consolas"/>
@@ -15881,49 +15592,8 @@
                           <w:szCs w:val="14"/>
                           <w:lang w:val="en-US"/>
                         </w:rPr>
-                        <w:t>slv_</w:t>
+                        <w:t>slv_sb_pkg.t_generic_sb</w:t>
                       </w:r>
-                      <w:proofErr w:type="gramStart"/>
-                      <w:r>
-                        <w:rPr>
-                          <w:rFonts w:ascii="Consolas" w:hAnsi="Consolas"/>
-                          <w:sz w:val="14"/>
-                          <w:szCs w:val="14"/>
-                          <w:lang w:val="en-US"/>
-                        </w:rPr>
-                        <w:t>sb</w:t>
-                      </w:r>
-                      <w:proofErr w:type="spellEnd"/>
-                      <w:r>
-                        <w:rPr>
-                          <w:rFonts w:ascii="Consolas" w:hAnsi="Consolas"/>
-                          <w:sz w:val="14"/>
-                          <w:szCs w:val="14"/>
-                          <w:lang w:val="en-US"/>
-                        </w:rPr>
-                        <w:t xml:space="preserve"> :</w:t>
-                      </w:r>
-                      <w:proofErr w:type="spellStart"/>
-                      <w:r>
-                        <w:rPr>
-                          <w:rFonts w:ascii="Consolas" w:hAnsi="Consolas"/>
-                          <w:sz w:val="14"/>
-                          <w:szCs w:val="14"/>
-                          <w:lang w:val="en-US"/>
-                        </w:rPr>
-                        <w:t>slv</w:t>
-                      </w:r>
-                      <w:proofErr w:type="gramEnd"/>
-                      <w:r>
-                        <w:rPr>
-                          <w:rFonts w:ascii="Consolas" w:hAnsi="Consolas"/>
-                          <w:sz w:val="14"/>
-                          <w:szCs w:val="14"/>
-                          <w:lang w:val="en-US"/>
-                        </w:rPr>
-                        <w:t>_sb_pkg.t_generic_sb</w:t>
-                      </w:r>
-                      <w:proofErr w:type="spellEnd"/>
                       <w:r>
                         <w:rPr>
                           <w:rFonts w:ascii="Consolas" w:hAnsi="Consolas"/>
@@ -15990,27 +15660,7 @@
                           <w:szCs w:val="14"/>
                           <w:lang w:val="en-US"/>
                         </w:rPr>
-                        <w:t xml:space="preserve">library </w:t>
-                      </w:r>
-                      <w:proofErr w:type="spellStart"/>
-                      <w:r>
-                        <w:rPr>
-                          <w:rFonts w:ascii="Consolas" w:hAnsi="Consolas"/>
-                          <w:sz w:val="14"/>
-                          <w:szCs w:val="14"/>
-                          <w:lang w:val="en-US"/>
-                        </w:rPr>
-                        <w:t>bitvis_vip_scoreboard</w:t>
-                      </w:r>
-                      <w:proofErr w:type="spellEnd"/>
-                      <w:r>
-                        <w:rPr>
-                          <w:rFonts w:ascii="Consolas" w:hAnsi="Consolas"/>
-                          <w:sz w:val="14"/>
-                          <w:szCs w:val="14"/>
-                          <w:lang w:val="en-US"/>
-                        </w:rPr>
-                        <w:t>;</w:t>
+                        <w:t>library bitvis_vip_scoreboard;</w:t>
                       </w:r>
                     </w:p>
                     <w:p>
@@ -16030,27 +15680,7 @@
                           <w:szCs w:val="14"/>
                           <w:lang w:val="en-US"/>
                         </w:rPr>
-                        <w:t xml:space="preserve">   use </w:t>
-                      </w:r>
-                      <w:proofErr w:type="spellStart"/>
-                      <w:r>
-                        <w:rPr>
-                          <w:rFonts w:ascii="Consolas" w:hAnsi="Consolas"/>
-                          <w:sz w:val="14"/>
-                          <w:szCs w:val="14"/>
-                          <w:lang w:val="en-US"/>
-                        </w:rPr>
-                        <w:t>bitvis_vip_scoreboard.generic_sb_support_pkg.all</w:t>
-                      </w:r>
-                      <w:proofErr w:type="spellEnd"/>
-                      <w:r>
-                        <w:rPr>
-                          <w:rFonts w:ascii="Consolas" w:hAnsi="Consolas"/>
-                          <w:sz w:val="14"/>
-                          <w:szCs w:val="14"/>
-                          <w:lang w:val="en-US"/>
-                        </w:rPr>
-                        <w:t>;</w:t>
+                        <w:t xml:space="preserve">   use bitvis_vip_scoreboard.generic_sb_support_pkg.all;</w:t>
                       </w:r>
                     </w:p>
                     <w:p>
@@ -16092,7 +15722,6 @@
                         </w:rPr>
                         <w:t xml:space="preserve">   </w:t>
                       </w:r>
-                      <w:proofErr w:type="spellStart"/>
                       <w:r>
                         <w:rPr>
                           <w:rFonts w:ascii="Consolas" w:hAnsi="Consolas"/>
@@ -16100,37 +15729,7 @@
                           <w:szCs w:val="14"/>
                           <w:lang w:val="en-US"/>
                         </w:rPr>
-                        <w:t>slv_sb.config</w:t>
-                      </w:r>
-                      <w:proofErr w:type="spellEnd"/>
-                      <w:r>
-                        <w:rPr>
-                          <w:rFonts w:ascii="Consolas" w:hAnsi="Consolas"/>
-                          <w:sz w:val="14"/>
-                          <w:szCs w:val="14"/>
-                          <w:lang w:val="en-US"/>
-                        </w:rPr>
-                        <w:t>(</w:t>
-                      </w:r>
-                      <w:proofErr w:type="spellStart"/>
-                      <w:r>
-                        <w:rPr>
-                          <w:rFonts w:ascii="Consolas" w:hAnsi="Consolas"/>
-                          <w:sz w:val="14"/>
-                          <w:szCs w:val="14"/>
-                          <w:lang w:val="en-US"/>
-                        </w:rPr>
-                        <w:t>C_SB_CONFIG_DEFAULT</w:t>
-                      </w:r>
-                      <w:proofErr w:type="spellEnd"/>
-                      <w:r>
-                        <w:rPr>
-                          <w:rFonts w:ascii="Consolas" w:hAnsi="Consolas"/>
-                          <w:sz w:val="14"/>
-                          <w:szCs w:val="14"/>
-                          <w:lang w:val="en-US"/>
-                        </w:rPr>
-                        <w:t>); --</w:t>
+                        <w:t>slv_sb.config(C_SB_CONFIG_DEFAULT); --</w:t>
                       </w:r>
                       <w:r>
                         <w:rPr>
@@ -16177,38 +15776,7 @@
                           <w:szCs w:val="14"/>
                           <w:lang w:val="en-US"/>
                         </w:rPr>
-                        <w:t xml:space="preserve">   </w:t>
-                      </w:r>
-                      <w:proofErr w:type="spellStart"/>
-                      <w:r>
-                        <w:rPr>
-                          <w:rFonts w:ascii="Consolas" w:hAnsi="Consolas"/>
-                          <w:sz w:val="14"/>
-                          <w:szCs w:val="14"/>
-                          <w:lang w:val="en-US"/>
-                        </w:rPr>
-                        <w:t>slv_</w:t>
-                      </w:r>
-                      <w:proofErr w:type="gramStart"/>
-                      <w:r>
-                        <w:rPr>
-                          <w:rFonts w:ascii="Consolas" w:hAnsi="Consolas"/>
-                          <w:sz w:val="14"/>
-                          <w:szCs w:val="14"/>
-                          <w:lang w:val="en-US"/>
-                        </w:rPr>
-                        <w:t>sb.enable</w:t>
-                      </w:r>
-                      <w:proofErr w:type="spellEnd"/>
-                      <w:proofErr w:type="gramEnd"/>
-                      <w:r>
-                        <w:rPr>
-                          <w:rFonts w:ascii="Consolas" w:hAnsi="Consolas"/>
-                          <w:sz w:val="14"/>
-                          <w:szCs w:val="14"/>
-                          <w:lang w:val="en-US"/>
-                        </w:rPr>
-                        <w:t>(VOID); -- enab</w:t>
+                        <w:t xml:space="preserve">   slv_sb.enable(VOID); -- enab</w:t>
                       </w:r>
                       <w:r>
                         <w:rPr>
@@ -16239,7 +15807,6 @@
                         </w:rPr>
                         <w:t xml:space="preserve">   </w:t>
                       </w:r>
-                      <w:proofErr w:type="spellStart"/>
                       <w:r>
                         <w:rPr>
                           <w:rFonts w:ascii="Consolas" w:hAnsi="Consolas"/>
@@ -16256,19 +15823,8 @@
                           <w:szCs w:val="14"/>
                           <w:lang w:val="en-US"/>
                         </w:rPr>
-                        <w:t>set_</w:t>
+                        <w:t>set_scope</w:t>
                       </w:r>
-                      <w:proofErr w:type="gramStart"/>
-                      <w:r>
-                        <w:rPr>
-                          <w:rFonts w:ascii="Consolas" w:hAnsi="Consolas"/>
-                          <w:sz w:val="14"/>
-                          <w:szCs w:val="14"/>
-                          <w:lang w:val="en-US"/>
-                        </w:rPr>
-                        <w:t>scope</w:t>
-                      </w:r>
-                      <w:proofErr w:type="spellEnd"/>
                       <w:r>
                         <w:rPr>
                           <w:rFonts w:ascii="Consolas" w:hAnsi="Consolas"/>
@@ -16278,7 +15834,6 @@
                         </w:rPr>
                         <w:t>(</w:t>
                       </w:r>
-                      <w:proofErr w:type="gramEnd"/>
                       <w:r>
                         <w:rPr>
                           <w:rFonts w:ascii="Consolas" w:hAnsi="Consolas"/>
@@ -16286,27 +15841,7 @@
                           <w:szCs w:val="14"/>
                           <w:lang w:val="en-US"/>
                         </w:rPr>
-                        <w:t>“</w:t>
-                      </w:r>
-                      <w:proofErr w:type="spellStart"/>
-                      <w:r>
-                        <w:rPr>
-                          <w:rFonts w:ascii="Consolas" w:hAnsi="Consolas"/>
-                          <w:sz w:val="14"/>
-                          <w:szCs w:val="14"/>
-                          <w:lang w:val="en-US"/>
-                        </w:rPr>
-                        <w:t>SLV</w:t>
-                      </w:r>
-                      <w:proofErr w:type="spellEnd"/>
-                      <w:r>
-                        <w:rPr>
-                          <w:rFonts w:ascii="Consolas" w:hAnsi="Consolas"/>
-                          <w:sz w:val="14"/>
-                          <w:szCs w:val="14"/>
-                          <w:lang w:val="en-US"/>
-                        </w:rPr>
-                        <w:t xml:space="preserve"> SB”</w:t>
+                        <w:t>“SLV SB”</w:t>
                       </w:r>
                       <w:r>
                         <w:rPr>
@@ -16364,58 +15899,7 @@
                           <w:szCs w:val="14"/>
                           <w:lang w:val="en-US"/>
                         </w:rPr>
-                        <w:t xml:space="preserve">   </w:t>
-                      </w:r>
-                      <w:proofErr w:type="spellStart"/>
-                      <w:r>
-                        <w:rPr>
-                          <w:rFonts w:ascii="Consolas" w:hAnsi="Consolas"/>
-                          <w:sz w:val="14"/>
-                          <w:szCs w:val="14"/>
-                          <w:lang w:val="en-US"/>
-                        </w:rPr>
-                        <w:t>slv_sb.add_</w:t>
-                      </w:r>
-                      <w:proofErr w:type="gramStart"/>
-                      <w:r>
-                        <w:rPr>
-                          <w:rFonts w:ascii="Consolas" w:hAnsi="Consolas"/>
-                          <w:sz w:val="14"/>
-                          <w:szCs w:val="14"/>
-                          <w:lang w:val="en-US"/>
-                        </w:rPr>
-                        <w:t>expected</w:t>
-                      </w:r>
-                      <w:proofErr w:type="spellEnd"/>
-                      <w:r>
-                        <w:rPr>
-                          <w:rFonts w:ascii="Consolas" w:hAnsi="Consolas"/>
-                          <w:sz w:val="14"/>
-                          <w:szCs w:val="14"/>
-                          <w:lang w:val="en-US"/>
-                        </w:rPr>
-                        <w:t>(</w:t>
-                      </w:r>
-                      <w:proofErr w:type="spellStart"/>
-                      <w:proofErr w:type="gramEnd"/>
-                      <w:r>
-                        <w:rPr>
-                          <w:rFonts w:ascii="Consolas" w:hAnsi="Consolas"/>
-                          <w:sz w:val="14"/>
-                          <w:szCs w:val="14"/>
-                          <w:lang w:val="en-US"/>
-                        </w:rPr>
-                        <w:t>v_expected</w:t>
-                      </w:r>
-                      <w:proofErr w:type="spellEnd"/>
-                      <w:r>
-                        <w:rPr>
-                          <w:rFonts w:ascii="Consolas" w:hAnsi="Consolas"/>
-                          <w:sz w:val="14"/>
-                          <w:szCs w:val="14"/>
-                          <w:lang w:val="en-US"/>
-                        </w:rPr>
-                        <w:t>, “Adding expected”);</w:t>
+                        <w:t xml:space="preserve">   slv_sb.add_expected(v_expected, “Adding expected”);</w:t>
                       </w:r>
                     </w:p>
                     <w:p>
@@ -16455,37 +15939,7 @@
                           <w:szCs w:val="14"/>
                           <w:lang w:val="en-US"/>
                         </w:rPr>
-                        <w:t xml:space="preserve">   </w:t>
-                      </w:r>
-                      <w:proofErr w:type="spellStart"/>
-                      <w:r>
-                        <w:rPr>
-                          <w:rFonts w:ascii="Consolas" w:hAnsi="Consolas"/>
-                          <w:sz w:val="14"/>
-                          <w:szCs w:val="14"/>
-                          <w:lang w:val="en-US"/>
-                        </w:rPr>
-                        <w:t>slv_</w:t>
-                      </w:r>
-                      <w:proofErr w:type="gramStart"/>
-                      <w:r>
-                        <w:rPr>
-                          <w:rFonts w:ascii="Consolas" w:hAnsi="Consolas"/>
-                          <w:sz w:val="14"/>
-                          <w:szCs w:val="14"/>
-                          <w:lang w:val="en-US"/>
-                        </w:rPr>
-                        <w:t>sb.check</w:t>
-                      </w:r>
-                      <w:proofErr w:type="gramEnd"/>
-                      <w:r>
-                        <w:rPr>
-                          <w:rFonts w:ascii="Consolas" w:hAnsi="Consolas"/>
-                          <w:sz w:val="14"/>
-                          <w:szCs w:val="14"/>
-                          <w:lang w:val="en-US"/>
-                        </w:rPr>
-                        <w:t>_</w:t>
+                        <w:t xml:space="preserve">   slv_sb.check_</w:t>
                       </w:r>
                       <w:r>
                         <w:rPr>
@@ -16496,7 +15950,6 @@
                         </w:rPr>
                         <w:t>received</w:t>
                       </w:r>
-                      <w:proofErr w:type="spellEnd"/>
                       <w:r>
                         <w:rPr>
                           <w:rFonts w:ascii="Consolas" w:hAnsi="Consolas"/>
@@ -16504,47 +15957,7 @@
                           <w:szCs w:val="14"/>
                           <w:lang w:val="en-US"/>
                         </w:rPr>
-                        <w:t>(</w:t>
-                      </w:r>
-                      <w:proofErr w:type="spellStart"/>
-                      <w:r>
-                        <w:rPr>
-                          <w:rFonts w:ascii="Consolas" w:hAnsi="Consolas"/>
-                          <w:sz w:val="14"/>
-                          <w:szCs w:val="14"/>
-                          <w:lang w:val="en-US"/>
-                        </w:rPr>
-                        <w:t>v_output</w:t>
-                      </w:r>
-                      <w:proofErr w:type="spellEnd"/>
-                      <w:r>
-                        <w:rPr>
-                          <w:rFonts w:ascii="Consolas" w:hAnsi="Consolas"/>
-                          <w:sz w:val="14"/>
-                          <w:szCs w:val="14"/>
-                          <w:lang w:val="en-US"/>
-                        </w:rPr>
-                        <w:t xml:space="preserve">, “Checking </w:t>
-                      </w:r>
-                      <w:proofErr w:type="spellStart"/>
-                      <w:r>
-                        <w:rPr>
-                          <w:rFonts w:ascii="Consolas" w:hAnsi="Consolas"/>
-                          <w:sz w:val="14"/>
-                          <w:szCs w:val="14"/>
-                          <w:lang w:val="en-US"/>
-                        </w:rPr>
-                        <w:t>DUT</w:t>
-                      </w:r>
-                      <w:proofErr w:type="spellEnd"/>
-                      <w:r>
-                        <w:rPr>
-                          <w:rFonts w:ascii="Consolas" w:hAnsi="Consolas"/>
-                          <w:sz w:val="14"/>
-                          <w:szCs w:val="14"/>
-                          <w:lang w:val="en-US"/>
-                        </w:rPr>
-                        <w:t xml:space="preserve"> output”);</w:t>
+                        <w:t>(v_output, “Checking DUT output”);</w:t>
                       </w:r>
                     </w:p>
                     <w:p>
@@ -16584,67 +15997,7 @@
                           <w:szCs w:val="14"/>
                           <w:lang w:val="en-US"/>
                         </w:rPr>
-                        <w:t xml:space="preserve">   </w:t>
-                      </w:r>
-                      <w:proofErr w:type="spellStart"/>
-                      <w:r>
-                        <w:rPr>
-                          <w:rFonts w:ascii="Consolas" w:hAnsi="Consolas"/>
-                          <w:sz w:val="14"/>
-                          <w:szCs w:val="14"/>
-                          <w:lang w:val="en-US"/>
-                        </w:rPr>
-                        <w:t>check_value</w:t>
-                      </w:r>
-                      <w:proofErr w:type="spellEnd"/>
-                      <w:r>
-                        <w:rPr>
-                          <w:rFonts w:ascii="Consolas" w:hAnsi="Consolas"/>
-                          <w:sz w:val="14"/>
-                          <w:szCs w:val="14"/>
-                          <w:lang w:val="en-US"/>
-                        </w:rPr>
-                        <w:t>(</w:t>
-                      </w:r>
-                      <w:proofErr w:type="spellStart"/>
-                      <w:r>
-                        <w:rPr>
-                          <w:rFonts w:ascii="Consolas" w:hAnsi="Consolas"/>
-                          <w:sz w:val="14"/>
-                          <w:szCs w:val="14"/>
-                          <w:lang w:val="en-US"/>
-                        </w:rPr>
-                        <w:t>slv_sb.is_</w:t>
-                      </w:r>
-                      <w:proofErr w:type="gramStart"/>
-                      <w:r>
-                        <w:rPr>
-                          <w:rFonts w:ascii="Consolas" w:hAnsi="Consolas"/>
-                          <w:sz w:val="14"/>
-                          <w:szCs w:val="14"/>
-                          <w:lang w:val="en-US"/>
-                        </w:rPr>
-                        <w:t>empty</w:t>
-                      </w:r>
-                      <w:proofErr w:type="spellEnd"/>
-                      <w:r>
-                        <w:rPr>
-                          <w:rFonts w:ascii="Consolas" w:hAnsi="Consolas"/>
-                          <w:sz w:val="14"/>
-                          <w:szCs w:val="14"/>
-                          <w:lang w:val="en-US"/>
-                        </w:rPr>
-                        <w:t>(</w:t>
-                      </w:r>
-                      <w:proofErr w:type="gramEnd"/>
-                      <w:r>
-                        <w:rPr>
-                          <w:rFonts w:ascii="Consolas" w:hAnsi="Consolas"/>
-                          <w:sz w:val="14"/>
-                          <w:szCs w:val="14"/>
-                          <w:lang w:val="en-US"/>
-                        </w:rPr>
-                        <w:t xml:space="preserve">VOID), ERROR, “Check that </w:t>
+                        <w:t xml:space="preserve">   check_value(slv_sb.is_empty(VOID), ERROR, “Check that </w:t>
                       </w:r>
                       <w:r>
                         <w:rPr>
@@ -16702,29 +16055,8 @@
                           <w:szCs w:val="14"/>
                           <w:lang w:val="en-US"/>
                         </w:rPr>
-                        <w:t xml:space="preserve">   </w:t>
+                        <w:t xml:space="preserve">   slv_sb.report</w:t>
                       </w:r>
-                      <w:proofErr w:type="spellStart"/>
-                      <w:r>
-                        <w:rPr>
-                          <w:rFonts w:ascii="Consolas" w:hAnsi="Consolas"/>
-                          <w:sz w:val="14"/>
-                          <w:szCs w:val="14"/>
-                          <w:lang w:val="en-US"/>
-                        </w:rPr>
-                        <w:t>slv_</w:t>
-                      </w:r>
-                      <w:proofErr w:type="gramStart"/>
-                      <w:r>
-                        <w:rPr>
-                          <w:rFonts w:ascii="Consolas" w:hAnsi="Consolas"/>
-                          <w:sz w:val="14"/>
-                          <w:szCs w:val="14"/>
-                          <w:lang w:val="en-US"/>
-                        </w:rPr>
-                        <w:t>sb.report</w:t>
-                      </w:r>
-                      <w:proofErr w:type="gramEnd"/>
                       <w:r>
                         <w:rPr>
                           <w:rFonts w:ascii="Consolas" w:hAnsi="Consolas"/>
@@ -16734,7 +16066,6 @@
                         </w:rPr>
                         <w:t>_counters</w:t>
                       </w:r>
-                      <w:proofErr w:type="spellEnd"/>
                       <w:r>
                         <w:rPr>
                           <w:rFonts w:ascii="Consolas" w:hAnsi="Consolas"/>
@@ -32396,7 +31727,7 @@
       <w:pPr>
         <w:pStyle w:val="Bildetekst"/>
       </w:pPr>
-      <w:bookmarkStart w:id="4" w:name="_Ref514054461"/>
+      <w:bookmarkStart w:id="5" w:name="_Ref514054461"/>
       <w:r>
         <w:t xml:space="preserve">Figure </w:t>
       </w:r>
@@ -32418,7 +31749,7 @@
       <w:r>
         <w:fldChar w:fldCharType="end"/>
       </w:r>
-      <w:bookmarkEnd w:id="4"/>
+      <w:bookmarkEnd w:id="5"/>
       <w:r>
         <w:t>: Basic scoreboard</w:t>
       </w:r>
@@ -33467,7 +32798,7 @@
           </mc:Choice>
           <mc:Fallback>
             <w:pict>
-              <v:shape w14:anchorId="00CF2333" id="Tekstboks 5" o:spid="_x0000_s1032" type="#_x0000_t202" style="position:absolute;margin-left:-6.85pt;margin-top:7.4pt;width:78.25pt;height:34.45pt;z-index:251658240;visibility:visible;mso-wrap-style:square;mso-width-percent:0;mso-height-percent:0;mso-wrap-distance-left:9pt;mso-wrap-distance-top:0;mso-wrap-distance-right:9pt;mso-wrap-distance-bottom:0;mso-position-horizontal:absolute;mso-position-horizontal-relative:text;mso-position-vertical:absolute;mso-position-vertical-relative:text;mso-width-percent:0;mso-height-percent:0;mso-width-relative:margin;mso-height-relative:margin;v-text-anchor:top" o:gfxdata="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" filled="f" stroked="f">
+              <v:shape w14:anchorId="00CF2333" id="Tekstboks 5" o:spid="_x0000_s1032" type="#_x0000_t202" style="position:absolute;margin-left:-6.85pt;margin-top:7.4pt;width:78.25pt;height:34.45pt;z-index:251658240;visibility:visible;mso-wrap-style:square;mso-width-percent:0;mso-height-percent:0;mso-wrap-distance-left:9pt;mso-wrap-distance-top:0;mso-wrap-distance-right:9pt;mso-wrap-distance-bottom:0;mso-position-horizontal:absolute;mso-position-horizontal-relative:text;mso-position-vertical:absolute;mso-position-vertical-relative:text;mso-width-percent:0;mso-height-percent:0;mso-width-relative:margin;mso-height-relative:margin;v-text-anchor:top" o:gfxdata="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" filled="f" stroked="f">
                 <v:textbox>
                   <w:txbxContent>
                     <w:p>
@@ -33607,7 +32938,7 @@
           </mc:Choice>
           <mc:Fallback>
             <w:pict>
-              <v:shape w14:anchorId="210EE127" id="Tekstboks 4" o:spid="_x0000_s1033" type="#_x0000_t202" style="position:absolute;margin-left:70.45pt;margin-top:8.85pt;width:663.85pt;height:31.05pt;z-index:251656192;visibility:visible;mso-wrap-style:square;mso-width-percent:0;mso-height-percent:0;mso-wrap-distance-left:9pt;mso-wrap-distance-top:0;mso-wrap-distance-right:9pt;mso-wrap-distance-bottom:0;mso-position-horizontal:absolute;mso-position-horizontal-relative:text;mso-position-vertical:absolute;mso-position-vertical-relative:text;mso-width-percent:0;mso-height-percent:0;mso-width-relative:margin;mso-height-relative:margin;v-text-anchor:top" o:gfxdata="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" filled="f" stroked="f">
+              <v:shape w14:anchorId="210EE127" id="Tekstboks 4" o:spid="_x0000_s1033" type="#_x0000_t202" style="position:absolute;margin-left:70.45pt;margin-top:8.85pt;width:663.85pt;height:31.05pt;z-index:251656192;visibility:visible;mso-wrap-style:square;mso-width-percent:0;mso-height-percent:0;mso-wrap-distance-left:9pt;mso-wrap-distance-top:0;mso-wrap-distance-right:9pt;mso-wrap-distance-bottom:0;mso-position-horizontal:absolute;mso-position-horizontal-relative:text;mso-position-vertical:absolute;mso-position-vertical-relative:text;mso-width-percent:0;mso-height-percent:0;mso-width-relative:margin;mso-height-relative:margin;v-text-anchor:top" o:gfxdata="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" filled="f" stroked="f">
                 <v:textbox>
                   <w:txbxContent>
                     <w:p>
@@ -33666,7 +32997,25 @@
           <w:sz w:val="13"/>
           <w:szCs w:val="13"/>
         </w:rPr>
-        <w:t>Inspired by similar functionality in SystemVerilog and OSVVM.</w:t>
+        <w:t>Inspired by similar functionality in SystemVerilog</w:t>
+      </w:r>
+      <w:r>
+        <w:rPr>
+          <w:i/>
+          <w:iCs/>
+          <w:sz w:val="13"/>
+          <w:szCs w:val="13"/>
+        </w:rPr>
+        <w:t>/UVM</w:t>
+      </w:r>
+      <w:r>
+        <w:rPr>
+          <w:i/>
+          <w:iCs/>
+          <w:sz w:val="13"/>
+          <w:szCs w:val="13"/>
+        </w:rPr>
+        <w:t xml:space="preserve"> and OSVVM.</w:t>
       </w:r>
     </w:p>
     <w:p>
@@ -34074,7 +33423,7 @@
               <w:sz w:val="14"/>
               <w:lang w:val="en-US"/>
             </w:rPr>
-            <w:t>2021-10-25</w:t>
+            <w:t>2021-11-12</w:t>
           </w:r>
           <w:r>
             <w:rPr>
@@ -34307,7 +33656,7 @@
               <v:stroke joinstyle="miter"/>
               <v:path gradientshapeok="t" o:connecttype="rect"/>
             </v:shapetype>
-            <v:shape id="Tekstboks 1" o:spid="_x0000_s1034" type="#_x0000_t202" style="position:absolute;margin-left:640.8pt;margin-top:-5.5pt;width:149.35pt;height:24.8pt;z-index:251659264;visibility:visible;mso-wrap-style:square;mso-width-percent:0;mso-height-percent:0;mso-wrap-distance-left:9pt;mso-wrap-distance-top:0;mso-wrap-distance-right:9pt;mso-wrap-distance-bottom:0;mso-position-horizontal:absolute;mso-position-horizontal-relative:text;mso-position-vertical:absolute;mso-position-vertical-relative:text;mso-width-percent:0;mso-height-percent:0;mso-width-relative:margin;mso-height-relative:margin;v-text-anchor:top" o:gfxdata="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" filled="f" stroked="f">
+            <v:shape id="Tekstboks 1" o:spid="_x0000_s1034" type="#_x0000_t202" style="position:absolute;margin-left:640.8pt;margin-top:-5.5pt;width:149.35pt;height:24.8pt;z-index:251659264;visibility:visible;mso-wrap-style:square;mso-width-percent:0;mso-height-percent:0;mso-wrap-distance-left:9pt;mso-wrap-distance-top:0;mso-wrap-distance-right:9pt;mso-wrap-distance-bottom:0;mso-position-horizontal:absolute;mso-position-horizontal-relative:text;mso-position-vertical:absolute;mso-position-vertical-relative:text;mso-width-percent:0;mso-height-percent:0;mso-width-relative:margin;mso-height-relative:margin;v-text-anchor:top" o:gfxdata="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" filled="f" stroked="f">
               <v:textbox>
                 <w:txbxContent>
                   <w:p>

</xml_diff>